<commit_message>
Comecei lista de função
no doc oficial o cap 1 e a lista de funçao do cap 2
</commit_message>
<xml_diff>
--- a/EstagioSupervisionado DOCS/Modelo Referencia  ERS Agil v2  Final.docx
+++ b/EstagioSupervisionado DOCS/Modelo Referencia  ERS Agil v2  Final.docx
@@ -269,7 +269,6 @@
                                   </w:rPr>
                                   <w:t xml:space="preserve"> Molina </w:t>
                                 </w:r>
-                                <w:proofErr w:type="spellStart"/>
                                 <w:r>
                                   <w:rPr>
                                     <w:color w:val="262626" w:themeColor="text1" w:themeTint="D9"/>
@@ -278,7 +277,6 @@
                                   </w:rPr>
                                   <w:t>Sapia</w:t>
                                 </w:r>
-                                <w:proofErr w:type="spellEnd"/>
                               </w:p>
                               <w:p>
                                 <w:pPr>
@@ -475,7 +473,6 @@
                             </w:rPr>
                             <w:t xml:space="preserve"> Molina </w:t>
                           </w:r>
-                          <w:proofErr w:type="spellStart"/>
                           <w:r>
                             <w:rPr>
                               <w:color w:val="262626" w:themeColor="text1" w:themeTint="D9"/>
@@ -484,7 +481,6 @@
                             </w:rPr>
                             <w:t>Sapia</w:t>
                           </w:r>
-                          <w:proofErr w:type="spellEnd"/>
                         </w:p>
                         <w:p>
                           <w:pPr>
@@ -2797,6 +2793,42 @@
       <w:bookmarkEnd w:id="6"/>
     </w:p>
     <w:p>
+      <w:r>
+        <w:t>E</w:t>
+      </w:r>
+      <w:r>
+        <w:t xml:space="preserve">ste sistema será desenvolvido </w:t>
+      </w:r>
+      <w:r>
+        <w:t>por Nycolle Cristina B. Da Silva, como projeto da matéria de estágio supervisionado</w:t>
+      </w:r>
+      <w:r>
+        <w:t xml:space="preserve">, da grade curricular do curso de graduação Análise e </w:t>
+      </w:r>
+      <w:r>
+        <w:rPr>
+          <w:u w:val="single"/>
+        </w:rPr>
+        <w:t>Desenvolvimento</w:t>
+      </w:r>
+      <w:r>
+        <w:t xml:space="preserve"> de Sistemas</w:t>
+      </w:r>
+      <w:r>
+        <w:t xml:space="preserve"> da </w:t>
+      </w:r>
+      <w:r>
+        <w:t>Faculdade de Informática de Presidente Prudente (FIPP)</w:t>
+      </w:r>
+      <w:r>
+        <w:t xml:space="preserve"> </w:t>
+      </w:r>
+      <w:r>
+        <w:t xml:space="preserve"> da Universidade Unoeste.</w:t>
+      </w:r>
+    </w:p>
+    <w:p/>
+    <w:p>
       <w:pPr>
         <w:pStyle w:val="Exemplo"/>
         <w:numPr>
@@ -3174,37 +3206,58 @@
                 <w:sz w:val="18"/>
               </w:rPr>
             </w:pPr>
+          </w:p>
+          <w:p>
+            <w:pPr>
+              <w:jc w:val="left"/>
+              <w:rPr>
+                <w:rFonts w:asciiTheme="minorHAnsi" w:hAnsiTheme="minorHAnsi" w:cstheme="minorHAnsi"/>
+                <w:sz w:val="18"/>
+              </w:rPr>
+            </w:pPr>
             <w:r>
               <w:rPr>
                 <w:rFonts w:asciiTheme="minorHAnsi" w:hAnsiTheme="minorHAnsi" w:cstheme="minorHAnsi"/>
                 <w:b/>
                 <w:sz w:val="18"/>
               </w:rPr>
-              <w:t>(exemplo)</w:t>
-            </w:r>
-          </w:p>
-          <w:p>
-            <w:pPr>
-              <w:jc w:val="left"/>
-              <w:rPr>
-                <w:rFonts w:asciiTheme="minorHAnsi" w:hAnsiTheme="minorHAnsi" w:cstheme="minorHAnsi"/>
-                <w:sz w:val="18"/>
-              </w:rPr>
-            </w:pPr>
+              <w:t xml:space="preserve">Título: </w:t>
+            </w:r>
+            <w:r>
+              <w:rPr>
+                <w:rFonts w:asciiTheme="minorHAnsi" w:hAnsiTheme="minorHAnsi" w:cstheme="minorHAnsi"/>
+                <w:sz w:val="18"/>
+              </w:rPr>
+              <w:t>Gerenciar</w:t>
+            </w:r>
+            <w:r>
+              <w:rPr>
+                <w:rFonts w:asciiTheme="minorHAnsi" w:hAnsiTheme="minorHAnsi" w:cstheme="minorHAnsi"/>
+                <w:sz w:val="18"/>
+              </w:rPr>
+              <w:t xml:space="preserve"> Alunos</w:t>
+            </w:r>
+            <w:r>
+              <w:rPr>
+                <w:rFonts w:asciiTheme="minorHAnsi" w:hAnsiTheme="minorHAnsi" w:cstheme="minorHAnsi"/>
+                <w:sz w:val="18"/>
+              </w:rPr>
+              <w:br/>
+            </w:r>
             <w:r>
               <w:rPr>
                 <w:rFonts w:asciiTheme="minorHAnsi" w:hAnsiTheme="minorHAnsi" w:cstheme="minorHAnsi"/>
                 <w:b/>
                 <w:sz w:val="18"/>
               </w:rPr>
-              <w:t xml:space="preserve">Título: </w:t>
-            </w:r>
-            <w:r>
-              <w:rPr>
-                <w:rFonts w:asciiTheme="minorHAnsi" w:hAnsiTheme="minorHAnsi" w:cstheme="minorHAnsi"/>
-                <w:sz w:val="18"/>
-              </w:rPr>
-              <w:t>Gerenciar usuários do sistema</w:t>
+              <w:t xml:space="preserve">Classificação: </w:t>
+            </w:r>
+            <w:r>
+              <w:rPr>
+                <w:rFonts w:asciiTheme="minorHAnsi" w:hAnsiTheme="minorHAnsi" w:cstheme="minorHAnsi"/>
+                <w:sz w:val="18"/>
+              </w:rPr>
+              <w:t>Básica</w:t>
             </w:r>
             <w:r>
               <w:rPr>
@@ -3219,28 +3272,6 @@
                 <w:b/>
                 <w:sz w:val="18"/>
               </w:rPr>
-              <w:t xml:space="preserve">Classificação: </w:t>
-            </w:r>
-            <w:r>
-              <w:rPr>
-                <w:rFonts w:asciiTheme="minorHAnsi" w:hAnsiTheme="minorHAnsi" w:cstheme="minorHAnsi"/>
-                <w:sz w:val="18"/>
-              </w:rPr>
-              <w:t>Básica</w:t>
-            </w:r>
-            <w:r>
-              <w:rPr>
-                <w:rFonts w:asciiTheme="minorHAnsi" w:hAnsiTheme="minorHAnsi" w:cstheme="minorHAnsi"/>
-                <w:sz w:val="18"/>
-              </w:rPr>
-              <w:br/>
-            </w:r>
-            <w:r>
-              <w:rPr>
-                <w:rFonts w:asciiTheme="minorHAnsi" w:hAnsiTheme="minorHAnsi" w:cstheme="minorHAnsi"/>
-                <w:b/>
-                <w:sz w:val="18"/>
-              </w:rPr>
               <w:t>Complexidade de Implementação:</w:t>
             </w:r>
             <w:r>
@@ -3248,7 +3279,14 @@
                 <w:rFonts w:asciiTheme="minorHAnsi" w:hAnsiTheme="minorHAnsi" w:cstheme="minorHAnsi"/>
                 <w:sz w:val="18"/>
               </w:rPr>
-              <w:t xml:space="preserve"> BAIXA</w:t>
+              <w:t xml:space="preserve"> </w:t>
+            </w:r>
+            <w:r>
+              <w:rPr>
+                <w:rFonts w:asciiTheme="minorHAnsi" w:hAnsiTheme="minorHAnsi" w:cstheme="minorHAnsi"/>
+                <w:sz w:val="18"/>
+              </w:rPr>
+              <w:t>BAIXA</w:t>
             </w:r>
           </w:p>
         </w:tc>
@@ -3264,13 +3302,6 @@
                 <w:sz w:val="18"/>
               </w:rPr>
             </w:pPr>
-            <w:r>
-              <w:rPr>
-                <w:rFonts w:asciiTheme="minorHAnsi" w:hAnsiTheme="minorHAnsi" w:cstheme="minorHAnsi"/>
-                <w:sz w:val="18"/>
-              </w:rPr>
-              <w:t>Implementada</w:t>
-            </w:r>
           </w:p>
         </w:tc>
         <w:tc>
@@ -3285,13 +3316,6 @@
                 <w:sz w:val="18"/>
               </w:rPr>
             </w:pPr>
-            <w:r>
-              <w:rPr>
-                <w:rFonts w:asciiTheme="minorHAnsi" w:hAnsiTheme="minorHAnsi" w:cstheme="minorHAnsi"/>
-                <w:sz w:val="18"/>
-              </w:rPr>
-              <w:t>Parcialmente implementada, faltando apenas gerar os diagramas e melhorar a usabilidade da tela.</w:t>
-            </w:r>
           </w:p>
         </w:tc>
       </w:tr>
@@ -3330,37 +3354,51 @@
                 <w:sz w:val="18"/>
               </w:rPr>
             </w:pPr>
+          </w:p>
+          <w:p>
+            <w:pPr>
+              <w:jc w:val="left"/>
+              <w:rPr>
+                <w:rFonts w:asciiTheme="minorHAnsi" w:hAnsiTheme="minorHAnsi" w:cstheme="minorHAnsi"/>
+                <w:sz w:val="18"/>
+              </w:rPr>
+            </w:pPr>
             <w:r>
               <w:rPr>
                 <w:rFonts w:asciiTheme="minorHAnsi" w:hAnsiTheme="minorHAnsi" w:cstheme="minorHAnsi"/>
                 <w:b/>
                 <w:sz w:val="18"/>
               </w:rPr>
-              <w:t>(exemplo)</w:t>
-            </w:r>
-          </w:p>
-          <w:p>
-            <w:pPr>
-              <w:jc w:val="left"/>
-              <w:rPr>
-                <w:rFonts w:asciiTheme="minorHAnsi" w:hAnsiTheme="minorHAnsi" w:cstheme="minorHAnsi"/>
-                <w:sz w:val="18"/>
-              </w:rPr>
-            </w:pPr>
+              <w:t xml:space="preserve">Título: </w:t>
+            </w:r>
+            <w:r>
+              <w:rPr>
+                <w:rFonts w:asciiTheme="minorHAnsi" w:hAnsiTheme="minorHAnsi" w:cstheme="minorHAnsi"/>
+                <w:sz w:val="18"/>
+              </w:rPr>
+              <w:t>Gerenciar Turma</w:t>
+            </w:r>
+            <w:r>
+              <w:rPr>
+                <w:rFonts w:asciiTheme="minorHAnsi" w:hAnsiTheme="minorHAnsi" w:cstheme="minorHAnsi"/>
+                <w:sz w:val="18"/>
+              </w:rPr>
+              <w:br/>
+            </w:r>
             <w:r>
               <w:rPr>
                 <w:rFonts w:asciiTheme="minorHAnsi" w:hAnsiTheme="minorHAnsi" w:cstheme="minorHAnsi"/>
                 <w:b/>
                 <w:sz w:val="18"/>
               </w:rPr>
-              <w:t xml:space="preserve">Título: </w:t>
-            </w:r>
-            <w:r>
-              <w:rPr>
-                <w:rFonts w:asciiTheme="minorHAnsi" w:hAnsiTheme="minorHAnsi" w:cstheme="minorHAnsi"/>
-                <w:sz w:val="18"/>
-              </w:rPr>
-              <w:t>Módulo de Pagamento</w:t>
+              <w:t xml:space="preserve">Classificação: </w:t>
+            </w:r>
+            <w:r>
+              <w:rPr>
+                <w:rFonts w:asciiTheme="minorHAnsi" w:hAnsiTheme="minorHAnsi" w:cstheme="minorHAnsi"/>
+                <w:sz w:val="18"/>
+              </w:rPr>
+              <w:t>Básica</w:t>
             </w:r>
             <w:r>
               <w:rPr>
@@ -3375,28 +3413,6 @@
                 <w:b/>
                 <w:sz w:val="18"/>
               </w:rPr>
-              <w:t xml:space="preserve">Classificação: </w:t>
-            </w:r>
-            <w:r>
-              <w:rPr>
-                <w:rFonts w:asciiTheme="minorHAnsi" w:hAnsiTheme="minorHAnsi" w:cstheme="minorHAnsi"/>
-                <w:sz w:val="18"/>
-              </w:rPr>
-              <w:t>Fundamental</w:t>
-            </w:r>
-            <w:r>
-              <w:rPr>
-                <w:rFonts w:asciiTheme="minorHAnsi" w:hAnsiTheme="minorHAnsi" w:cstheme="minorHAnsi"/>
-                <w:sz w:val="18"/>
-              </w:rPr>
-              <w:br/>
-            </w:r>
-            <w:r>
-              <w:rPr>
-                <w:rFonts w:asciiTheme="minorHAnsi" w:hAnsiTheme="minorHAnsi" w:cstheme="minorHAnsi"/>
-                <w:b/>
-                <w:sz w:val="18"/>
-              </w:rPr>
               <w:t>Complexidade de Implementação:</w:t>
             </w:r>
             <w:r>
@@ -3404,7 +3420,14 @@
                 <w:rFonts w:asciiTheme="minorHAnsi" w:hAnsiTheme="minorHAnsi" w:cstheme="minorHAnsi"/>
                 <w:sz w:val="18"/>
               </w:rPr>
-              <w:t xml:space="preserve"> ALTA</w:t>
+              <w:t xml:space="preserve"> </w:t>
+            </w:r>
+            <w:r>
+              <w:rPr>
+                <w:rFonts w:asciiTheme="minorHAnsi" w:hAnsiTheme="minorHAnsi" w:cstheme="minorHAnsi"/>
+                <w:sz w:val="18"/>
+              </w:rPr>
+              <w:t>BAIXA</w:t>
             </w:r>
           </w:p>
         </w:tc>
@@ -3420,13 +3443,6 @@
                 <w:sz w:val="18"/>
               </w:rPr>
             </w:pPr>
-            <w:r>
-              <w:rPr>
-                <w:rFonts w:asciiTheme="minorHAnsi" w:hAnsiTheme="minorHAnsi" w:cstheme="minorHAnsi"/>
-                <w:sz w:val="18"/>
-              </w:rPr>
-              <w:t>Pendente</w:t>
-            </w:r>
           </w:p>
         </w:tc>
         <w:tc>
@@ -3438,6 +3454,426 @@
               <w:jc w:val="center"/>
               <w:rPr>
                 <w:rFonts w:asciiTheme="minorHAnsi" w:hAnsiTheme="minorHAnsi" w:cstheme="minorHAnsi"/>
+                <w:sz w:val="18"/>
+              </w:rPr>
+            </w:pPr>
+          </w:p>
+        </w:tc>
+      </w:tr>
+      <w:tr>
+        <w:tc>
+          <w:tcPr>
+            <w:tcW w:w="421" w:type="dxa"/>
+          </w:tcPr>
+          <w:p>
+            <w:pPr>
+              <w:jc w:val="center"/>
+              <w:rPr>
+                <w:rFonts w:asciiTheme="minorHAnsi" w:hAnsiTheme="minorHAnsi" w:cstheme="minorHAnsi"/>
+                <w:sz w:val="18"/>
+              </w:rPr>
+            </w:pPr>
+            <w:r>
+              <w:rPr>
+                <w:rFonts w:asciiTheme="minorHAnsi" w:hAnsiTheme="minorHAnsi" w:cstheme="minorHAnsi"/>
+                <w:sz w:val="18"/>
+              </w:rPr>
+              <w:t>3</w:t>
+            </w:r>
+          </w:p>
+        </w:tc>
+        <w:tc>
+          <w:tcPr>
+            <w:tcW w:w="5127" w:type="dxa"/>
+          </w:tcPr>
+          <w:p>
+            <w:pPr>
+              <w:jc w:val="left"/>
+              <w:rPr>
+                <w:rFonts w:asciiTheme="minorHAnsi" w:hAnsiTheme="minorHAnsi" w:cstheme="minorHAnsi"/>
+                <w:b/>
+                <w:sz w:val="18"/>
+              </w:rPr>
+            </w:pPr>
+          </w:p>
+          <w:p>
+            <w:pPr>
+              <w:jc w:val="left"/>
+              <w:rPr>
+                <w:rFonts w:cstheme="minorHAnsi"/>
+                <w:b/>
+                <w:sz w:val="18"/>
+              </w:rPr>
+            </w:pPr>
+            <w:r>
+              <w:rPr>
+                <w:rFonts w:asciiTheme="minorHAnsi" w:hAnsiTheme="minorHAnsi" w:cstheme="minorHAnsi"/>
+                <w:b/>
+                <w:sz w:val="18"/>
+              </w:rPr>
+              <w:t xml:space="preserve">Título: </w:t>
+            </w:r>
+            <w:r>
+              <w:rPr>
+                <w:rFonts w:asciiTheme="minorHAnsi" w:hAnsiTheme="minorHAnsi" w:cstheme="minorHAnsi"/>
+                <w:sz w:val="18"/>
+              </w:rPr>
+              <w:t xml:space="preserve">Gerenciar </w:t>
+            </w:r>
+            <w:r>
+              <w:rPr>
+                <w:rFonts w:asciiTheme="minorHAnsi" w:hAnsiTheme="minorHAnsi" w:cstheme="minorHAnsi"/>
+                <w:sz w:val="18"/>
+              </w:rPr>
+              <w:t>Coreografias</w:t>
+            </w:r>
+            <w:r>
+              <w:rPr>
+                <w:rFonts w:asciiTheme="minorHAnsi" w:hAnsiTheme="minorHAnsi" w:cstheme="minorHAnsi"/>
+                <w:sz w:val="18"/>
+              </w:rPr>
+              <w:br/>
+            </w:r>
+            <w:r>
+              <w:rPr>
+                <w:rFonts w:asciiTheme="minorHAnsi" w:hAnsiTheme="minorHAnsi" w:cstheme="minorHAnsi"/>
+                <w:b/>
+                <w:sz w:val="18"/>
+              </w:rPr>
+              <w:t xml:space="preserve">Classificação: </w:t>
+            </w:r>
+            <w:r>
+              <w:rPr>
+                <w:rFonts w:asciiTheme="minorHAnsi" w:hAnsiTheme="minorHAnsi" w:cstheme="minorHAnsi"/>
+                <w:sz w:val="18"/>
+              </w:rPr>
+              <w:t>Básica</w:t>
+            </w:r>
+            <w:r>
+              <w:rPr>
+                <w:rFonts w:asciiTheme="minorHAnsi" w:hAnsiTheme="minorHAnsi" w:cstheme="minorHAnsi"/>
+                <w:sz w:val="18"/>
+              </w:rPr>
+              <w:br/>
+            </w:r>
+            <w:r>
+              <w:rPr>
+                <w:rFonts w:asciiTheme="minorHAnsi" w:hAnsiTheme="minorHAnsi" w:cstheme="minorHAnsi"/>
+                <w:b/>
+                <w:sz w:val="18"/>
+              </w:rPr>
+              <w:t>Complexidade de Implementação:</w:t>
+            </w:r>
+            <w:r>
+              <w:rPr>
+                <w:rFonts w:asciiTheme="minorHAnsi" w:hAnsiTheme="minorHAnsi" w:cstheme="minorHAnsi"/>
+                <w:sz w:val="18"/>
+              </w:rPr>
+              <w:t xml:space="preserve"> </w:t>
+            </w:r>
+          </w:p>
+        </w:tc>
+        <w:tc>
+          <w:tcPr>
+            <w:tcW w:w="1286" w:type="dxa"/>
+          </w:tcPr>
+          <w:p>
+            <w:pPr>
+              <w:jc w:val="center"/>
+              <w:rPr>
+                <w:rFonts w:cstheme="minorHAnsi"/>
+                <w:sz w:val="18"/>
+              </w:rPr>
+            </w:pPr>
+          </w:p>
+        </w:tc>
+        <w:tc>
+          <w:tcPr>
+            <w:tcW w:w="2800" w:type="dxa"/>
+          </w:tcPr>
+          <w:p>
+            <w:pPr>
+              <w:jc w:val="center"/>
+              <w:rPr>
+                <w:rFonts w:cstheme="minorHAnsi"/>
+                <w:sz w:val="18"/>
+              </w:rPr>
+            </w:pPr>
+          </w:p>
+        </w:tc>
+      </w:tr>
+      <w:tr>
+        <w:tc>
+          <w:tcPr>
+            <w:tcW w:w="421" w:type="dxa"/>
+          </w:tcPr>
+          <w:p>
+            <w:pPr>
+              <w:jc w:val="center"/>
+              <w:rPr>
+                <w:rFonts w:cstheme="minorHAnsi"/>
+                <w:sz w:val="18"/>
+              </w:rPr>
+            </w:pPr>
+            <w:r>
+              <w:rPr>
+                <w:rFonts w:cstheme="minorHAnsi"/>
+                <w:sz w:val="18"/>
+              </w:rPr>
+              <w:t>4</w:t>
+            </w:r>
+          </w:p>
+        </w:tc>
+        <w:tc>
+          <w:tcPr>
+            <w:tcW w:w="5127" w:type="dxa"/>
+          </w:tcPr>
+          <w:p>
+            <w:pPr>
+              <w:jc w:val="left"/>
+              <w:rPr>
+                <w:rFonts w:asciiTheme="minorHAnsi" w:hAnsiTheme="minorHAnsi" w:cstheme="minorHAnsi"/>
+                <w:b/>
+                <w:sz w:val="18"/>
+              </w:rPr>
+            </w:pPr>
+          </w:p>
+          <w:p>
+            <w:pPr>
+              <w:jc w:val="left"/>
+              <w:rPr>
+                <w:rFonts w:cstheme="minorHAnsi"/>
+                <w:b/>
+                <w:sz w:val="18"/>
+              </w:rPr>
+            </w:pPr>
+            <w:r>
+              <w:rPr>
+                <w:rFonts w:asciiTheme="minorHAnsi" w:hAnsiTheme="minorHAnsi" w:cstheme="minorHAnsi"/>
+                <w:b/>
+                <w:sz w:val="18"/>
+              </w:rPr>
+              <w:t xml:space="preserve">Título: </w:t>
+            </w:r>
+            <w:r>
+              <w:rPr>
+                <w:rFonts w:asciiTheme="minorHAnsi" w:hAnsiTheme="minorHAnsi" w:cstheme="minorHAnsi"/>
+                <w:sz w:val="18"/>
+              </w:rPr>
+              <w:t xml:space="preserve">Gerenciar </w:t>
+            </w:r>
+            <w:r>
+              <w:rPr>
+                <w:rFonts w:asciiTheme="minorHAnsi" w:hAnsiTheme="minorHAnsi" w:cstheme="minorHAnsi"/>
+                <w:sz w:val="18"/>
+              </w:rPr>
+              <w:t>Mensalidades</w:t>
+            </w:r>
+            <w:r>
+              <w:rPr>
+                <w:rFonts w:asciiTheme="minorHAnsi" w:hAnsiTheme="minorHAnsi" w:cstheme="minorHAnsi"/>
+                <w:sz w:val="18"/>
+              </w:rPr>
+              <w:br/>
+            </w:r>
+            <w:r>
+              <w:rPr>
+                <w:rFonts w:asciiTheme="minorHAnsi" w:hAnsiTheme="minorHAnsi" w:cstheme="minorHAnsi"/>
+                <w:b/>
+                <w:sz w:val="18"/>
+              </w:rPr>
+              <w:t xml:space="preserve">Classificação: </w:t>
+            </w:r>
+            <w:r>
+              <w:rPr>
+                <w:rFonts w:asciiTheme="minorHAnsi" w:hAnsiTheme="minorHAnsi" w:cstheme="minorHAnsi"/>
+                <w:sz w:val="18"/>
+              </w:rPr>
+              <w:t>Básica</w:t>
+            </w:r>
+            <w:r>
+              <w:rPr>
+                <w:rFonts w:asciiTheme="minorHAnsi" w:hAnsiTheme="minorHAnsi" w:cstheme="minorHAnsi"/>
+                <w:sz w:val="18"/>
+              </w:rPr>
+              <w:br/>
+            </w:r>
+            <w:r>
+              <w:rPr>
+                <w:rFonts w:asciiTheme="minorHAnsi" w:hAnsiTheme="minorHAnsi" w:cstheme="minorHAnsi"/>
+                <w:b/>
+                <w:sz w:val="18"/>
+              </w:rPr>
+              <w:t>Complexidade de Implementação:</w:t>
+            </w:r>
+            <w:r>
+              <w:rPr>
+                <w:rFonts w:asciiTheme="minorHAnsi" w:hAnsiTheme="minorHAnsi" w:cstheme="minorHAnsi"/>
+                <w:sz w:val="18"/>
+              </w:rPr>
+              <w:t xml:space="preserve"> </w:t>
+            </w:r>
+          </w:p>
+        </w:tc>
+        <w:tc>
+          <w:tcPr>
+            <w:tcW w:w="1286" w:type="dxa"/>
+          </w:tcPr>
+          <w:p>
+            <w:pPr>
+              <w:jc w:val="center"/>
+              <w:rPr>
+                <w:rFonts w:cstheme="minorHAnsi"/>
+                <w:sz w:val="18"/>
+              </w:rPr>
+            </w:pPr>
+          </w:p>
+        </w:tc>
+        <w:tc>
+          <w:tcPr>
+            <w:tcW w:w="2800" w:type="dxa"/>
+          </w:tcPr>
+          <w:p>
+            <w:pPr>
+              <w:jc w:val="center"/>
+              <w:rPr>
+                <w:rFonts w:cstheme="minorHAnsi"/>
+                <w:sz w:val="18"/>
+              </w:rPr>
+            </w:pPr>
+          </w:p>
+        </w:tc>
+      </w:tr>
+      <w:tr>
+        <w:tc>
+          <w:tcPr>
+            <w:tcW w:w="421" w:type="dxa"/>
+          </w:tcPr>
+          <w:p>
+            <w:pPr>
+              <w:jc w:val="center"/>
+              <w:rPr>
+                <w:rFonts w:cstheme="minorHAnsi"/>
+                <w:sz w:val="18"/>
+              </w:rPr>
+            </w:pPr>
+            <w:r>
+              <w:rPr>
+                <w:rFonts w:cstheme="minorHAnsi"/>
+                <w:sz w:val="18"/>
+              </w:rPr>
+              <w:t>5</w:t>
+            </w:r>
+          </w:p>
+        </w:tc>
+        <w:tc>
+          <w:tcPr>
+            <w:tcW w:w="5127" w:type="dxa"/>
+          </w:tcPr>
+          <w:p>
+            <w:pPr>
+              <w:jc w:val="left"/>
+              <w:rPr>
+                <w:rFonts w:asciiTheme="minorHAnsi" w:hAnsiTheme="minorHAnsi" w:cstheme="minorHAnsi"/>
+                <w:b/>
+                <w:sz w:val="18"/>
+              </w:rPr>
+            </w:pPr>
+          </w:p>
+          <w:p>
+            <w:pPr>
+              <w:jc w:val="left"/>
+              <w:rPr>
+                <w:rFonts w:cstheme="minorHAnsi"/>
+                <w:b/>
+                <w:sz w:val="18"/>
+              </w:rPr>
+            </w:pPr>
+            <w:r>
+              <w:rPr>
+                <w:rFonts w:asciiTheme="minorHAnsi" w:hAnsiTheme="minorHAnsi" w:cstheme="minorHAnsi"/>
+                <w:b/>
+                <w:sz w:val="18"/>
+              </w:rPr>
+              <w:lastRenderedPageBreak/>
+              <w:t xml:space="preserve">Título: </w:t>
+            </w:r>
+            <w:r>
+              <w:rPr>
+                <w:rFonts w:asciiTheme="minorHAnsi" w:hAnsiTheme="minorHAnsi" w:cstheme="minorHAnsi"/>
+                <w:sz w:val="18"/>
+              </w:rPr>
+              <w:t xml:space="preserve">Registrar despesas </w:t>
+            </w:r>
+            <w:r>
+              <w:rPr>
+                <w:rFonts w:asciiTheme="minorHAnsi" w:hAnsiTheme="minorHAnsi" w:cstheme="minorHAnsi"/>
+                <w:sz w:val="18"/>
+              </w:rPr>
+              <w:br/>
+            </w:r>
+            <w:r>
+              <w:rPr>
+                <w:rFonts w:asciiTheme="minorHAnsi" w:hAnsiTheme="minorHAnsi" w:cstheme="minorHAnsi"/>
+                <w:b/>
+                <w:sz w:val="18"/>
+              </w:rPr>
+              <w:t xml:space="preserve">Classificação: </w:t>
+            </w:r>
+            <w:r>
+              <w:rPr>
+                <w:rFonts w:asciiTheme="minorHAnsi" w:hAnsiTheme="minorHAnsi" w:cstheme="minorHAnsi"/>
+                <w:sz w:val="18"/>
+              </w:rPr>
+              <w:t>Fundamental</w:t>
+            </w:r>
+            <w:r>
+              <w:rPr>
+                <w:rFonts w:asciiTheme="minorHAnsi" w:hAnsiTheme="minorHAnsi" w:cstheme="minorHAnsi"/>
+                <w:sz w:val="18"/>
+              </w:rPr>
+              <w:br/>
+            </w:r>
+            <w:r>
+              <w:rPr>
+                <w:rFonts w:asciiTheme="minorHAnsi" w:hAnsiTheme="minorHAnsi" w:cstheme="minorHAnsi"/>
+                <w:b/>
+                <w:sz w:val="18"/>
+              </w:rPr>
+              <w:t>Complexidade de Implementação:</w:t>
+            </w:r>
+            <w:r>
+              <w:rPr>
+                <w:rFonts w:asciiTheme="minorHAnsi" w:hAnsiTheme="minorHAnsi" w:cstheme="minorHAnsi"/>
+                <w:sz w:val="18"/>
+              </w:rPr>
+              <w:t xml:space="preserve"> </w:t>
+            </w:r>
+          </w:p>
+        </w:tc>
+        <w:tc>
+          <w:tcPr>
+            <w:tcW w:w="1286" w:type="dxa"/>
+          </w:tcPr>
+          <w:p>
+            <w:pPr>
+              <w:jc w:val="center"/>
+              <w:rPr>
+                <w:rFonts w:cstheme="minorHAnsi"/>
+                <w:sz w:val="18"/>
+              </w:rPr>
+            </w:pPr>
+          </w:p>
+        </w:tc>
+        <w:tc>
+          <w:tcPr>
+            <w:tcW w:w="2800" w:type="dxa"/>
+          </w:tcPr>
+          <w:p>
+            <w:pPr>
+              <w:jc w:val="center"/>
+              <w:rPr>
+                <w:rFonts w:cstheme="minorHAnsi"/>
                 <w:sz w:val="18"/>
               </w:rPr>
             </w:pPr>
@@ -3973,6 +4409,7 @@
                 <w:sz w:val="22"/>
                 <w:szCs w:val="22"/>
               </w:rPr>
+              <w:lastRenderedPageBreak/>
               <w:t>Perfil (Administrador ou Operacional</w:t>
             </w:r>
             <w:r>
@@ -4584,6 +5021,7 @@
                 <w:rFonts w:cstheme="minorHAnsi"/>
                 <w:noProof/>
               </w:rPr>
+              <w:lastRenderedPageBreak/>
               <w:drawing>
                 <wp:inline distT="0" distB="0" distL="0" distR="0" wp14:anchorId="2BE71543" wp14:editId="2BE71544">
                   <wp:extent cx="2743200" cy="1838451"/>
@@ -4713,7 +5151,6 @@
                 <w:sz w:val="22"/>
                 <w:szCs w:val="22"/>
               </w:rPr>
-              <w:lastRenderedPageBreak/>
               <w:t xml:space="preserve">Construir o Protótipo que envolve a funções geradas pela Estória, se aplicável. Para implementações de </w:t>
             </w:r>
             <w:proofErr w:type="spellStart"/>
@@ -5279,6 +5716,7 @@
                 <w:sz w:val="22"/>
                 <w:szCs w:val="22"/>
               </w:rPr>
+              <w:lastRenderedPageBreak/>
               <w:t>Em caso de sucesso, o sistema grava os detalhes do pagamento no banco de dados.</w:t>
             </w:r>
           </w:p>
@@ -5789,7 +6227,6 @@
                 <w:sz w:val="22"/>
                 <w:szCs w:val="22"/>
               </w:rPr>
-              <w:lastRenderedPageBreak/>
               <w:t>Confirmação e Persistência</w:t>
             </w:r>
             <w:r>
@@ -6813,13 +7250,8 @@
         <w:t>ocumentos coletados no levantamento de requisitos como modelos</w:t>
       </w:r>
       <w:r>
-        <w:t xml:space="preserve">, </w:t>
-      </w:r>
-      <w:proofErr w:type="gramStart"/>
-      <w:r>
-        <w:t>formulários, etc.</w:t>
-      </w:r>
-      <w:proofErr w:type="gramEnd"/>
+        <w:t>, formulários, etc.</w:t>
+      </w:r>
     </w:p>
     <w:p/>
     <w:p>
@@ -8353,7 +8785,7 @@
   <w:style w:type="paragraph" w:default="1" w:styleId="Normal">
     <w:name w:val="Normal"/>
     <w:qFormat/>
-    <w:rsid w:val="00083B48"/>
+    <w:rsid w:val="000009C2"/>
     <w:pPr>
       <w:spacing w:after="240"/>
       <w:jc w:val="both"/>
@@ -8428,7 +8860,6 @@
   <w:style w:type="character" w:default="1" w:styleId="Fontepargpadro">
     <w:name w:val="Default Paragraph Font"/>
     <w:uiPriority w:val="1"/>
-    <w:semiHidden/>
     <w:unhideWhenUsed/>
   </w:style>
   <w:style w:type="table" w:default="1" w:styleId="Tabelanormal">

</xml_diff>